<commit_message>
implementation de la generation des fichiers excel du côté backend en cours
</commit_message>
<xml_diff>
--- a/maquette_en.docx
+++ b/maquette_en.docx
@@ -1150,55 +1150,7 @@
                 <w:rFonts w:ascii="Tahoma" w:hAnsi="Tahoma"/>
                 <w:sz w:val="24"/>
               </w:rPr>
-              <w:t xml:space="preserve"> State key </w:t>
-            </w:r>
-            <w:proofErr w:type="spellStart"/>
-            <w:r>
-              <w:rPr>
-                <w:rFonts w:ascii="Tahoma" w:hAnsi="Tahoma"/>
-                <w:sz w:val="24"/>
-              </w:rPr>
-              <w:t>concepts;Enumerate</w:t>
-            </w:r>
-            <w:proofErr w:type="spellEnd"/>
-            <w:r>
-              <w:rPr>
-                <w:rFonts w:ascii="Tahoma" w:hAnsi="Tahoma"/>
-                <w:sz w:val="24"/>
-              </w:rPr>
-              <w:t xml:space="preserve"> and distinguish legal texts governing ethics for public agents in general and financial administration personnel in particular; Describe main ethics rules applicable to public agents in </w:t>
-            </w:r>
-            <w:proofErr w:type="spellStart"/>
-            <w:r>
-              <w:rPr>
-                <w:rFonts w:ascii="Tahoma" w:hAnsi="Tahoma"/>
-                <w:sz w:val="24"/>
-              </w:rPr>
-              <w:t>general;Describe</w:t>
-            </w:r>
-            <w:proofErr w:type="spellEnd"/>
-            <w:r>
-              <w:rPr>
-                <w:rFonts w:ascii="Tahoma" w:hAnsi="Tahoma"/>
-                <w:sz w:val="24"/>
-              </w:rPr>
-              <w:t xml:space="preserve"> main ethics rules applicable to public agents in general and financial administration personnel in </w:t>
-            </w:r>
-            <w:proofErr w:type="spellStart"/>
-            <w:r>
-              <w:rPr>
-                <w:rFonts w:ascii="Tahoma" w:hAnsi="Tahoma"/>
-                <w:sz w:val="24"/>
-              </w:rPr>
-              <w:t>particular;Describe</w:t>
-            </w:r>
-            <w:proofErr w:type="spellEnd"/>
-            <w:r>
-              <w:rPr>
-                <w:rFonts w:ascii="Tahoma" w:hAnsi="Tahoma"/>
-                <w:sz w:val="24"/>
-              </w:rPr>
-              <w:t xml:space="preserve"> responsibility regime for violations of ethics and deontology.</w:t>
+              <w:t xml:space="preserve"> State key concepts;Enumerate and distinguish legal texts governing ethics for public agents in general and financial administration personnel in particular; Describe main ethics rules applicable to public agents in general;Describe main ethics rules applicable to public agents in general and financial administration personnel in particular;Describe responsibility regime for violations of ethics and deontology.</w:t>
             </w:r>
           </w:p>
         </w:tc>
@@ -2332,55 +2284,7 @@
                 <w:rFonts w:ascii="Tahoma" w:hAnsi="Tahoma"/>
                 <w:sz w:val="24"/>
               </w:rPr>
-              <w:t xml:space="preserve">Enumerate and explain determinants of tax administration digitalization; Describe the digitalization process and tools at the Directorate General of </w:t>
-            </w:r>
-            <w:proofErr w:type="spellStart"/>
-            <w:r>
-              <w:rPr>
-                <w:rFonts w:ascii="Tahoma" w:hAnsi="Tahoma"/>
-                <w:sz w:val="24"/>
-              </w:rPr>
-              <w:t>Taxation;Identify</w:t>
-            </w:r>
-            <w:proofErr w:type="spellEnd"/>
-            <w:r>
-              <w:rPr>
-                <w:rFonts w:ascii="Tahoma" w:hAnsi="Tahoma"/>
-                <w:sz w:val="24"/>
-              </w:rPr>
-              <w:t xml:space="preserve"> and describe changes brought by digitalization to tax administration </w:t>
-            </w:r>
-            <w:proofErr w:type="spellStart"/>
-            <w:r>
-              <w:rPr>
-                <w:rFonts w:ascii="Tahoma" w:hAnsi="Tahoma"/>
-                <w:sz w:val="24"/>
-              </w:rPr>
-              <w:t>management;Explain</w:t>
-            </w:r>
-            <w:proofErr w:type="spellEnd"/>
-            <w:r>
-              <w:rPr>
-                <w:rFonts w:ascii="Tahoma" w:hAnsi="Tahoma"/>
-                <w:sz w:val="24"/>
-              </w:rPr>
-              <w:t xml:space="preserve"> the impact of tax administration digitalization on revenue base and tax </w:t>
-            </w:r>
-            <w:proofErr w:type="spellStart"/>
-            <w:r>
-              <w:rPr>
-                <w:rFonts w:ascii="Tahoma" w:hAnsi="Tahoma"/>
-                <w:sz w:val="24"/>
-              </w:rPr>
-              <w:t>revenues;Enumerate</w:t>
-            </w:r>
-            <w:proofErr w:type="spellEnd"/>
-            <w:r>
-              <w:rPr>
-                <w:rFonts w:ascii="Tahoma" w:hAnsi="Tahoma"/>
-                <w:sz w:val="24"/>
-              </w:rPr>
-              <w:t xml:space="preserve"> and explain various risks associated with digitalization and measures to minimize impacts.</w:t>
+              <w:t>Enumerate and explain determinants of tax administration digitalization; Describe the digitalization process and tools at the Directorate General of Taxation;Identify and describe changes brought by digitalization to tax administration management;Explain the impact of tax administration digitalization on revenue base and tax revenues;Enumerate and explain various risks associated with digitalization and measures to minimize impacts.</w:t>
             </w:r>
           </w:p>
         </w:tc>
@@ -3203,23 +3107,7 @@
                 <w:rFonts w:ascii="Tahoma" w:hAnsi="Tahoma"/>
                 <w:sz w:val="24"/>
               </w:rPr>
-              <w:t xml:space="preserve">Describe basic concepts of statistics and terminology specific to the tax profession for tax data application ;Analyze data from management, collection, and tax control activities, and apply a scientific approach to solve problems related to underreporting risks and fiscal gaps </w:t>
-            </w:r>
-            <w:proofErr w:type="spellStart"/>
-            <w:r>
-              <w:rPr>
-                <w:rFonts w:ascii="Tahoma" w:hAnsi="Tahoma"/>
-                <w:sz w:val="24"/>
-              </w:rPr>
-              <w:t>reconstruction;Justify</w:t>
-            </w:r>
-            <w:proofErr w:type="spellEnd"/>
-            <w:r>
-              <w:rPr>
-                <w:rFonts w:ascii="Tahoma" w:hAnsi="Tahoma"/>
-                <w:sz w:val="24"/>
-              </w:rPr>
-              <w:t xml:space="preserve"> the contribution of statistical processing in choosing tax policy reforms or in programming a company in tax control/compliance dialogue.</w:t>
+              <w:t>Describe basic concepts of statistics and terminology specific to the tax profession for tax data application ;Analyze data from management, collection, and tax control activities, and apply a scientific approach to solve problems related to underreporting risks and fiscal gaps reconstruction;Justify the contribution of statistical processing in choosing tax policy reforms or in programming a company in tax control/compliance dialogue.</w:t>
             </w:r>
           </w:p>
         </w:tc>
@@ -4317,71 +4205,7 @@
                 <w:rFonts w:ascii="Tahoma" w:hAnsi="Tahoma"/>
                 <w:sz w:val="24"/>
               </w:rPr>
-              <w:t xml:space="preserve">Handle direct and indirect </w:t>
-            </w:r>
-            <w:proofErr w:type="spellStart"/>
-            <w:r>
-              <w:rPr>
-                <w:rFonts w:ascii="Tahoma" w:hAnsi="Tahoma"/>
-                <w:sz w:val="24"/>
-              </w:rPr>
-              <w:t>expenses;Determine</w:t>
-            </w:r>
-            <w:proofErr w:type="spellEnd"/>
-            <w:r>
-              <w:rPr>
-                <w:rFonts w:ascii="Tahoma" w:hAnsi="Tahoma"/>
-                <w:sz w:val="24"/>
-              </w:rPr>
-              <w:t xml:space="preserve"> the cost of </w:t>
-            </w:r>
-            <w:proofErr w:type="spellStart"/>
-            <w:r>
-              <w:rPr>
-                <w:rFonts w:ascii="Tahoma" w:hAnsi="Tahoma"/>
-                <w:sz w:val="24"/>
-              </w:rPr>
-              <w:t>purchase;Determine</w:t>
-            </w:r>
-            <w:proofErr w:type="spellEnd"/>
-            <w:r>
-              <w:rPr>
-                <w:rFonts w:ascii="Tahoma" w:hAnsi="Tahoma"/>
-                <w:sz w:val="24"/>
-              </w:rPr>
-              <w:t xml:space="preserve"> the cost of </w:t>
-            </w:r>
-            <w:proofErr w:type="spellStart"/>
-            <w:r>
-              <w:rPr>
-                <w:rFonts w:ascii="Tahoma" w:hAnsi="Tahoma"/>
-                <w:sz w:val="24"/>
-              </w:rPr>
-              <w:t>production;Determine</w:t>
-            </w:r>
-            <w:proofErr w:type="spellEnd"/>
-            <w:r>
-              <w:rPr>
-                <w:rFonts w:ascii="Tahoma" w:hAnsi="Tahoma"/>
-                <w:sz w:val="24"/>
-              </w:rPr>
-              <w:t xml:space="preserve"> the cost of </w:t>
-            </w:r>
-            <w:proofErr w:type="spellStart"/>
-            <w:r>
-              <w:rPr>
-                <w:rFonts w:ascii="Tahoma" w:hAnsi="Tahoma"/>
-                <w:sz w:val="24"/>
-              </w:rPr>
-              <w:t>purchase;Determine</w:t>
-            </w:r>
-            <w:proofErr w:type="spellEnd"/>
-            <w:r>
-              <w:rPr>
-                <w:rFonts w:ascii="Tahoma" w:hAnsi="Tahoma"/>
-                <w:sz w:val="24"/>
-              </w:rPr>
-              <w:t xml:space="preserve"> the net income</w:t>
+              <w:t>Handle direct and indirect expenses;Determine the cost of purchase;Determine the cost of production;Determine the cost of purchase;Determine the net income</w:t>
             </w:r>
             <w:r>
               <w:rPr>
@@ -5493,71 +5317,7 @@
                 <w:rFonts w:ascii="Tahoma" w:hAnsi="Tahoma"/>
                 <w:sz w:val="24"/>
               </w:rPr>
-              <w:t xml:space="preserve"> Perform horizontal balance sheet analysis; Perform vertical balance sheet </w:t>
-            </w:r>
-            <w:proofErr w:type="spellStart"/>
-            <w:r>
-              <w:rPr>
-                <w:rFonts w:ascii="Tahoma" w:hAnsi="Tahoma"/>
-                <w:sz w:val="24"/>
-              </w:rPr>
-              <w:t>analysis;Determine</w:t>
-            </w:r>
-            <w:proofErr w:type="spellEnd"/>
-            <w:r>
-              <w:rPr>
-                <w:rFonts w:ascii="Tahoma" w:hAnsi="Tahoma"/>
-                <w:sz w:val="24"/>
-              </w:rPr>
-              <w:t xml:space="preserve"> and analyze Intermediate Management </w:t>
-            </w:r>
-            <w:proofErr w:type="spellStart"/>
-            <w:r>
-              <w:rPr>
-                <w:rFonts w:ascii="Tahoma" w:hAnsi="Tahoma"/>
-                <w:sz w:val="24"/>
-              </w:rPr>
-              <w:t>Balances;Identify</w:t>
-            </w:r>
-            <w:proofErr w:type="spellEnd"/>
-            <w:r>
-              <w:rPr>
-                <w:rFonts w:ascii="Tahoma" w:hAnsi="Tahoma"/>
-                <w:sz w:val="24"/>
-              </w:rPr>
-              <w:t xml:space="preserve"> self-financing and cash flow </w:t>
-            </w:r>
-            <w:proofErr w:type="spellStart"/>
-            <w:r>
-              <w:rPr>
-                <w:rFonts w:ascii="Tahoma" w:hAnsi="Tahoma"/>
-                <w:sz w:val="24"/>
-              </w:rPr>
-              <w:t>mechanisms;Analyze</w:t>
-            </w:r>
-            <w:proofErr w:type="spellEnd"/>
-            <w:r>
-              <w:rPr>
-                <w:rFonts w:ascii="Tahoma" w:hAnsi="Tahoma"/>
-                <w:sz w:val="24"/>
-              </w:rPr>
-              <w:t xml:space="preserve"> cash flow </w:t>
-            </w:r>
-            <w:proofErr w:type="spellStart"/>
-            <w:r>
-              <w:rPr>
-                <w:rFonts w:ascii="Tahoma" w:hAnsi="Tahoma"/>
-                <w:sz w:val="24"/>
-              </w:rPr>
-              <w:t>statements;Identify</w:t>
-            </w:r>
-            <w:proofErr w:type="spellEnd"/>
-            <w:r>
-              <w:rPr>
-                <w:rFonts w:ascii="Tahoma" w:hAnsi="Tahoma"/>
-                <w:sz w:val="24"/>
-              </w:rPr>
-              <w:t xml:space="preserve"> financial risks; Calculate and interpret ratios.</w:t>
+              <w:t xml:space="preserve"> Perform horizontal balance sheet analysis; Perform vertical balance sheet analysis;Determine and analyze Intermediate Management Balances;Identify self-financing and cash flow mechanisms;Analyze cash flow statements;Identify financial risks; Calculate and interpret ratios.</w:t>
             </w:r>
           </w:p>
         </w:tc>
@@ -6029,23 +5789,7 @@
                 <w:rFonts w:ascii="Tahoma" w:hAnsi="Tahoma"/>
                 <w:sz w:val="24"/>
               </w:rPr>
-              <w:t xml:space="preserve">Know how to calculate income tax and compare it with the minimum tax rate; know how to calculate income tax balances, TSR and IRCM adjustments, describe the income tax declaration and payment procedures (installments and balances); list and </w:t>
-            </w:r>
-            <w:proofErr w:type="spellStart"/>
-            <w:r>
-              <w:rPr>
-                <w:rFonts w:ascii="Tahoma" w:hAnsi="Tahoma"/>
-                <w:sz w:val="24"/>
-              </w:rPr>
-              <w:t>analyse</w:t>
-            </w:r>
-            <w:proofErr w:type="spellEnd"/>
-            <w:r>
-              <w:rPr>
-                <w:rFonts w:ascii="Tahoma" w:hAnsi="Tahoma"/>
-                <w:sz w:val="24"/>
-              </w:rPr>
-              <w:t xml:space="preserve"> the documents that must be attached to the income tax declaration. </w:t>
+              <w:t xml:space="preserve">Know how to calculate income tax and compare it with the minimum tax rate; know how to calculate income tax balances, TSR and IRCM adjustments, describe the income tax declaration and payment procedures (installments and balances); list and analyse the documents that must be attached to the income tax declaration. </w:t>
             </w:r>
           </w:p>
         </w:tc>
@@ -8326,39 +8070,7 @@
                 <w:rFonts w:ascii="Tahoma" w:hAnsi="Tahoma"/>
                 <w:sz w:val="24"/>
               </w:rPr>
-              <w:t xml:space="preserve">Describe the mechanisms leading to the formation of structural VAT </w:t>
-            </w:r>
-            <w:proofErr w:type="spellStart"/>
-            <w:r>
-              <w:rPr>
-                <w:rFonts w:ascii="Tahoma" w:hAnsi="Tahoma"/>
-                <w:sz w:val="24"/>
-              </w:rPr>
-              <w:t>credits;Identify</w:t>
-            </w:r>
-            <w:proofErr w:type="spellEnd"/>
-            <w:r>
-              <w:rPr>
-                <w:rFonts w:ascii="Tahoma" w:hAnsi="Tahoma"/>
-                <w:sz w:val="24"/>
-              </w:rPr>
-              <w:t xml:space="preserve"> the conditions for VAT credit </w:t>
-            </w:r>
-            <w:proofErr w:type="spellStart"/>
-            <w:r>
-              <w:rPr>
-                <w:rFonts w:ascii="Tahoma" w:hAnsi="Tahoma"/>
-                <w:sz w:val="24"/>
-              </w:rPr>
-              <w:t>refunds;Describe</w:t>
-            </w:r>
-            <w:proofErr w:type="spellEnd"/>
-            <w:r>
-              <w:rPr>
-                <w:rFonts w:ascii="Tahoma" w:hAnsi="Tahoma"/>
-                <w:sz w:val="24"/>
-              </w:rPr>
-              <w:t xml:space="preserve"> and identify risks related to the VAT credit refund procedure.</w:t>
+              <w:t>Describe the mechanisms leading to the formation of structural VAT credits;Identify the conditions for VAT credit refunds;Describe and identify risks related to the VAT credit refund procedure.</w:t>
             </w:r>
           </w:p>
         </w:tc>
@@ -10120,55 +9832,7 @@
                 <w:rFonts w:ascii="Tahoma" w:hAnsi="Tahoma"/>
                 <w:sz w:val="24"/>
               </w:rPr>
-              <w:t xml:space="preserve"> Describe procedures for issuing and collecting council </w:t>
-            </w:r>
-            <w:proofErr w:type="spellStart"/>
-            <w:r>
-              <w:rPr>
-                <w:rFonts w:ascii="Tahoma" w:hAnsi="Tahoma"/>
-                <w:sz w:val="24"/>
-              </w:rPr>
-              <w:t>taxes;Describe</w:t>
-            </w:r>
-            <w:proofErr w:type="spellEnd"/>
-            <w:r>
-              <w:rPr>
-                <w:rFonts w:ascii="Tahoma" w:hAnsi="Tahoma"/>
-                <w:sz w:val="24"/>
-              </w:rPr>
-              <w:t xml:space="preserve"> procedures for controlling council </w:t>
-            </w:r>
-            <w:proofErr w:type="spellStart"/>
-            <w:r>
-              <w:rPr>
-                <w:rFonts w:ascii="Tahoma" w:hAnsi="Tahoma"/>
-                <w:sz w:val="24"/>
-              </w:rPr>
-              <w:t>taxes;Identify</w:t>
-            </w:r>
-            <w:proofErr w:type="spellEnd"/>
-            <w:r>
-              <w:rPr>
-                <w:rFonts w:ascii="Tahoma" w:hAnsi="Tahoma"/>
-                <w:sz w:val="24"/>
-              </w:rPr>
-              <w:t xml:space="preserve"> and analyze constraints related to financing local authorities through </w:t>
-            </w:r>
-            <w:proofErr w:type="spellStart"/>
-            <w:r>
-              <w:rPr>
-                <w:rFonts w:ascii="Tahoma" w:hAnsi="Tahoma"/>
-                <w:sz w:val="24"/>
-              </w:rPr>
-              <w:t>taxation;Describe</w:t>
-            </w:r>
-            <w:proofErr w:type="spellEnd"/>
-            <w:r>
-              <w:rPr>
-                <w:rFonts w:ascii="Tahoma" w:hAnsi="Tahoma"/>
-                <w:sz w:val="24"/>
-              </w:rPr>
-              <w:t xml:space="preserve"> litigation procedures in local taxation.</w:t>
+              <w:t xml:space="preserve"> Describe procedures for issuing and collecting council taxes;Describe procedures for controlling council taxes;Identify and analyze constraints related to financing local authorities through taxation;Describe litigation procedures in local taxation.</w:t>
             </w:r>
           </w:p>
         </w:tc>
@@ -11142,71 +10806,7 @@
                 <w:rFonts w:ascii="Tahoma" w:hAnsi="Tahoma"/>
                 <w:sz w:val="24"/>
               </w:rPr>
-              <w:t xml:space="preserve">Describe the legal and institutional framework of internal audit at MINFI; Identify actors responsible for internal audit at MINFI and </w:t>
-            </w:r>
-            <w:proofErr w:type="spellStart"/>
-            <w:r>
-              <w:rPr>
-                <w:rFonts w:ascii="Tahoma" w:hAnsi="Tahoma"/>
-                <w:sz w:val="24"/>
-              </w:rPr>
-              <w:t>DGT;Enumerate</w:t>
-            </w:r>
-            <w:proofErr w:type="spellEnd"/>
-            <w:r>
-              <w:rPr>
-                <w:rFonts w:ascii="Tahoma" w:hAnsi="Tahoma"/>
-                <w:sz w:val="24"/>
-              </w:rPr>
-              <w:t xml:space="preserve"> and describe risk management </w:t>
-            </w:r>
-            <w:proofErr w:type="spellStart"/>
-            <w:r>
-              <w:rPr>
-                <w:rFonts w:ascii="Tahoma" w:hAnsi="Tahoma"/>
-                <w:sz w:val="24"/>
-              </w:rPr>
-              <w:t>tools;Develop</w:t>
-            </w:r>
-            <w:proofErr w:type="spellEnd"/>
-            <w:r>
-              <w:rPr>
-                <w:rFonts w:ascii="Tahoma" w:hAnsi="Tahoma"/>
-                <w:sz w:val="24"/>
-              </w:rPr>
-              <w:t xml:space="preserve"> and analyze risk </w:t>
-            </w:r>
-            <w:proofErr w:type="spellStart"/>
-            <w:r>
-              <w:rPr>
-                <w:rFonts w:ascii="Tahoma" w:hAnsi="Tahoma"/>
-                <w:sz w:val="24"/>
-              </w:rPr>
-              <w:t>mapping;Describe</w:t>
-            </w:r>
-            <w:proofErr w:type="spellEnd"/>
-            <w:r>
-              <w:rPr>
-                <w:rFonts w:ascii="Tahoma" w:hAnsi="Tahoma"/>
-                <w:sz w:val="24"/>
-              </w:rPr>
-              <w:t xml:space="preserve"> the internal audit procedure at the Ministry of </w:t>
-            </w:r>
-            <w:proofErr w:type="spellStart"/>
-            <w:r>
-              <w:rPr>
-                <w:rFonts w:ascii="Tahoma" w:hAnsi="Tahoma"/>
-                <w:sz w:val="24"/>
-              </w:rPr>
-              <w:t>Finance;Enumerate</w:t>
-            </w:r>
-            <w:proofErr w:type="spellEnd"/>
-            <w:r>
-              <w:rPr>
-                <w:rFonts w:ascii="Tahoma" w:hAnsi="Tahoma"/>
-                <w:sz w:val="24"/>
-              </w:rPr>
-              <w:t xml:space="preserve"> and explain international internal audit standards and ethical rules applicable to internal auditors, especially those set by MINFI</w:t>
+              <w:t>Describe the legal and institutional framework of internal audit at MINFI; Identify actors responsible for internal audit at MINFI and DGT;Enumerate and describe risk management tools;Develop and analyze risk mapping;Describe the internal audit procedure at the Ministry of Finance;Enumerate and explain international internal audit standards and ethical rules applicable to internal auditors, especially those set by MINFI</w:t>
             </w:r>
           </w:p>
         </w:tc>
@@ -11618,25 +11218,7 @@
                 <w:color w:val="auto"/>
                 <w:sz w:val="24"/>
               </w:rPr>
-              <w:t xml:space="preserve">Rights and arrangements for taxpayers in the context of administration interventions (taxpayer charter, integrated partner, CGA, </w:t>
-            </w:r>
-            <w:proofErr w:type="spellStart"/>
-            <w:r>
-              <w:rPr>
-                <w:rFonts w:ascii="Tahoma" w:hAnsi="Tahoma"/>
-                <w:color w:val="auto"/>
-                <w:sz w:val="24"/>
-              </w:rPr>
-              <w:t>etc</w:t>
-            </w:r>
-            <w:proofErr w:type="spellEnd"/>
-            <w:r>
-              <w:rPr>
-                <w:rFonts w:ascii="Tahoma" w:hAnsi="Tahoma"/>
-                <w:color w:val="auto"/>
-                <w:sz w:val="24"/>
-              </w:rPr>
-              <w:t>;)</w:t>
+              <w:t>Rights and arrangements for taxpayers in the context of administration interventions (taxpayer charter, integrated partner, CGA, etc;)</w:t>
             </w:r>
           </w:p>
         </w:tc>
@@ -12878,87 +12460,7 @@
                 <w:rFonts w:ascii="Tahoma" w:hAnsi="Tahoma"/>
                 <w:sz w:val="24"/>
               </w:rPr>
-              <w:t xml:space="preserve">Enumerate and explain the purposes, tools, and implementation procedures of tax </w:t>
-            </w:r>
-            <w:proofErr w:type="spellStart"/>
-            <w:r>
-              <w:rPr>
-                <w:rFonts w:ascii="Tahoma" w:hAnsi="Tahoma"/>
-                <w:sz w:val="24"/>
-              </w:rPr>
-              <w:t>audit;Enumerate</w:t>
-            </w:r>
-            <w:proofErr w:type="spellEnd"/>
-            <w:r>
-              <w:rPr>
-                <w:rFonts w:ascii="Tahoma" w:hAnsi="Tahoma"/>
-                <w:sz w:val="24"/>
-              </w:rPr>
-              <w:t xml:space="preserve"> different types of tax audits and distinguish them in their </w:t>
-            </w:r>
-            <w:proofErr w:type="spellStart"/>
-            <w:r>
-              <w:rPr>
-                <w:rFonts w:ascii="Tahoma" w:hAnsi="Tahoma"/>
-                <w:sz w:val="24"/>
-              </w:rPr>
-              <w:t>formalism;Understand</w:t>
-            </w:r>
-            <w:proofErr w:type="spellEnd"/>
-            <w:r>
-              <w:rPr>
-                <w:rFonts w:ascii="Tahoma" w:hAnsi="Tahoma"/>
-                <w:sz w:val="24"/>
-              </w:rPr>
-              <w:t xml:space="preserve"> the role of actors in the chain of tax audit execution (strategic phase-operational phase); Enumerate and explain rights and arrangements for taxpayers in the context of administration </w:t>
-            </w:r>
-            <w:proofErr w:type="spellStart"/>
-            <w:r>
-              <w:rPr>
-                <w:rFonts w:ascii="Tahoma" w:hAnsi="Tahoma"/>
-                <w:sz w:val="24"/>
-              </w:rPr>
-              <w:t>interventions;Enumerate</w:t>
-            </w:r>
-            <w:proofErr w:type="spellEnd"/>
-            <w:r>
-              <w:rPr>
-                <w:rFonts w:ascii="Tahoma" w:hAnsi="Tahoma"/>
-                <w:sz w:val="24"/>
-              </w:rPr>
-              <w:t xml:space="preserve"> and explain the scope and limits of Administration's powers in tax audit </w:t>
-            </w:r>
-            <w:proofErr w:type="spellStart"/>
-            <w:r>
-              <w:rPr>
-                <w:rFonts w:ascii="Tahoma" w:hAnsi="Tahoma"/>
-                <w:sz w:val="24"/>
-              </w:rPr>
-              <w:t>execution;Outline</w:t>
-            </w:r>
-            <w:proofErr w:type="spellEnd"/>
-            <w:r>
-              <w:rPr>
-                <w:rFonts w:ascii="Tahoma" w:hAnsi="Tahoma"/>
-                <w:sz w:val="24"/>
-              </w:rPr>
-              <w:t xml:space="preserve"> the implementation procedures of different types of </w:t>
-            </w:r>
-            <w:proofErr w:type="spellStart"/>
-            <w:r>
-              <w:rPr>
-                <w:rFonts w:ascii="Tahoma" w:hAnsi="Tahoma"/>
-                <w:sz w:val="24"/>
-              </w:rPr>
-              <w:t>audits;Motivate</w:t>
-            </w:r>
-            <w:proofErr w:type="spellEnd"/>
-            <w:r>
-              <w:rPr>
-                <w:rFonts w:ascii="Tahoma" w:hAnsi="Tahoma"/>
-                <w:sz w:val="24"/>
-              </w:rPr>
-              <w:t xml:space="preserve"> correction actions; ;Enumerate and explain tools for monitoring and evaluating tax audit activity.</w:t>
+              <w:t>Enumerate and explain the purposes, tools, and implementation procedures of tax audit;Enumerate different types of tax audits and distinguish them in their formalism;Understand the role of actors in the chain of tax audit execution (strategic phase-operational phase); Enumerate and explain rights and arrangements for taxpayers in the context of administration interventions;Enumerate and explain the scope and limits of Administration's powers in tax audit execution;Outline the implementation procedures of different types of audits;Motivate correction actions; ;Enumerate and explain tools for monitoring and evaluating tax audit activity.</w:t>
             </w:r>
           </w:p>
         </w:tc>
@@ -14097,87 +13599,7 @@
                 <w:rFonts w:ascii="Tahoma" w:hAnsi="Tahoma"/>
                 <w:sz w:val="24"/>
               </w:rPr>
-              <w:t xml:space="preserve">Describe and analyze the foundations and scope of tax administration powers in information collection and processing for tax </w:t>
-            </w:r>
-            <w:proofErr w:type="spellStart"/>
-            <w:r>
-              <w:rPr>
-                <w:rFonts w:ascii="Tahoma" w:hAnsi="Tahoma"/>
-                <w:sz w:val="24"/>
-              </w:rPr>
-              <w:t>purposes;Identify</w:t>
-            </w:r>
-            <w:proofErr w:type="spellEnd"/>
-            <w:r>
-              <w:rPr>
-                <w:rFonts w:ascii="Tahoma" w:hAnsi="Tahoma"/>
-                <w:sz w:val="24"/>
-              </w:rPr>
-              <w:t xml:space="preserve"> and describe the roles of institutional actors involved in information collection and processing for tax </w:t>
-            </w:r>
-            <w:proofErr w:type="spellStart"/>
-            <w:r>
-              <w:rPr>
-                <w:rFonts w:ascii="Tahoma" w:hAnsi="Tahoma"/>
-                <w:sz w:val="24"/>
-              </w:rPr>
-              <w:t>purposes;Enumerate</w:t>
-            </w:r>
-            <w:proofErr w:type="spellEnd"/>
-            <w:r>
-              <w:rPr>
-                <w:rFonts w:ascii="Tahoma" w:hAnsi="Tahoma"/>
-                <w:sz w:val="24"/>
-              </w:rPr>
-              <w:t xml:space="preserve"> and analyze multilateral instruments for exchanging information </w:t>
-            </w:r>
-            <w:proofErr w:type="spellStart"/>
-            <w:r>
-              <w:rPr>
-                <w:rFonts w:ascii="Tahoma" w:hAnsi="Tahoma"/>
-                <w:sz w:val="24"/>
-              </w:rPr>
-              <w:t>internationally;Describe</w:t>
-            </w:r>
-            <w:proofErr w:type="spellEnd"/>
-            <w:r>
-              <w:rPr>
-                <w:rFonts w:ascii="Tahoma" w:hAnsi="Tahoma"/>
-                <w:sz w:val="24"/>
-              </w:rPr>
-              <w:t xml:space="preserve"> collection procedures and storage tools for information at the tax administration </w:t>
-            </w:r>
-            <w:proofErr w:type="spellStart"/>
-            <w:r>
-              <w:rPr>
-                <w:rFonts w:ascii="Tahoma" w:hAnsi="Tahoma"/>
-                <w:sz w:val="24"/>
-              </w:rPr>
-              <w:t>level;Understand</w:t>
-            </w:r>
-            <w:proofErr w:type="spellEnd"/>
-            <w:r>
-              <w:rPr>
-                <w:rFonts w:ascii="Tahoma" w:hAnsi="Tahoma"/>
-                <w:sz w:val="24"/>
-              </w:rPr>
-              <w:t xml:space="preserve"> storage tools for </w:t>
-            </w:r>
-            <w:proofErr w:type="spellStart"/>
-            <w:r>
-              <w:rPr>
-                <w:rFonts w:ascii="Tahoma" w:hAnsi="Tahoma"/>
-                <w:sz w:val="24"/>
-              </w:rPr>
-              <w:t>information;Analyze</w:t>
-            </w:r>
-            <w:proofErr w:type="spellEnd"/>
-            <w:r>
-              <w:rPr>
-                <w:rFonts w:ascii="Tahoma" w:hAnsi="Tahoma"/>
-                <w:sz w:val="24"/>
-              </w:rPr>
-              <w:t xml:space="preserve"> and explain methods of information processing and their consequences in terms of managing risks of tax indiscipline.</w:t>
+              <w:t>Describe and analyze the foundations and scope of tax administration powers in information collection and processing for tax purposes;Identify and describe the roles of institutional actors involved in information collection and processing for tax purposes;Enumerate and analyze multilateral instruments for exchanging information internationally;Describe collection procedures and storage tools for information at the tax administration level;Understand storage tools for information;Analyze and explain methods of information processing and their consequences in terms of managing risks of tax indiscipline.</w:t>
             </w:r>
           </w:p>
         </w:tc>
@@ -15151,151 +14573,7 @@
                 <w:rFonts w:ascii="Tahoma" w:hAnsi="Tahoma"/>
                 <w:sz w:val="24"/>
               </w:rPr>
-              <w:t xml:space="preserve">Describe and explain procedures for contentious and amicable disputes before the tax </w:t>
-            </w:r>
-            <w:proofErr w:type="spellStart"/>
-            <w:r>
-              <w:rPr>
-                <w:rFonts w:ascii="Tahoma" w:hAnsi="Tahoma"/>
-                <w:sz w:val="24"/>
-              </w:rPr>
-              <w:t>administration;Enumerate</w:t>
-            </w:r>
-            <w:proofErr w:type="spellEnd"/>
-            <w:r>
-              <w:rPr>
-                <w:rFonts w:ascii="Tahoma" w:hAnsi="Tahoma"/>
-                <w:sz w:val="24"/>
-              </w:rPr>
-              <w:t xml:space="preserve"> and analyze the conditions for approaching the tax administration or the courts in contentious </w:t>
-            </w:r>
-            <w:proofErr w:type="spellStart"/>
-            <w:r>
-              <w:rPr>
-                <w:rFonts w:ascii="Tahoma" w:hAnsi="Tahoma"/>
-                <w:sz w:val="24"/>
-              </w:rPr>
-              <w:t>claims;Describe</w:t>
-            </w:r>
-            <w:proofErr w:type="spellEnd"/>
-            <w:r>
-              <w:rPr>
-                <w:rFonts w:ascii="Tahoma" w:hAnsi="Tahoma"/>
-                <w:sz w:val="24"/>
-              </w:rPr>
-              <w:t xml:space="preserve"> the contentious procedure in its administrative and jurisdictional </w:t>
-            </w:r>
-            <w:proofErr w:type="spellStart"/>
-            <w:r>
-              <w:rPr>
-                <w:rFonts w:ascii="Tahoma" w:hAnsi="Tahoma"/>
-                <w:sz w:val="24"/>
-              </w:rPr>
-              <w:t>phases;Describe</w:t>
-            </w:r>
-            <w:proofErr w:type="spellEnd"/>
-            <w:r>
-              <w:rPr>
-                <w:rFonts w:ascii="Tahoma" w:hAnsi="Tahoma"/>
-                <w:sz w:val="24"/>
-              </w:rPr>
-              <w:t xml:space="preserve"> and analyze the legal regime of payment deferral and stay of execution in tax litigation; Instruct a contentious </w:t>
-            </w:r>
-            <w:proofErr w:type="spellStart"/>
-            <w:r>
-              <w:rPr>
-                <w:rFonts w:ascii="Tahoma" w:hAnsi="Tahoma"/>
-                <w:sz w:val="24"/>
-              </w:rPr>
-              <w:t>claim;Draft</w:t>
-            </w:r>
-            <w:proofErr w:type="spellEnd"/>
-            <w:r>
-              <w:rPr>
-                <w:rFonts w:ascii="Tahoma" w:hAnsi="Tahoma"/>
-                <w:sz w:val="24"/>
-              </w:rPr>
-              <w:t xml:space="preserve"> the instruction note for a contentious </w:t>
-            </w:r>
-            <w:proofErr w:type="spellStart"/>
-            <w:r>
-              <w:rPr>
-                <w:rFonts w:ascii="Tahoma" w:hAnsi="Tahoma"/>
-                <w:sz w:val="24"/>
-              </w:rPr>
-              <w:t>claim;Draft</w:t>
-            </w:r>
-            <w:proofErr w:type="spellEnd"/>
-            <w:r>
-              <w:rPr>
-                <w:rFonts w:ascii="Tahoma" w:hAnsi="Tahoma"/>
-                <w:sz w:val="24"/>
-              </w:rPr>
-              <w:t xml:space="preserve"> the tax administration's response following a contentious </w:t>
-            </w:r>
-            <w:proofErr w:type="spellStart"/>
-            <w:r>
-              <w:rPr>
-                <w:rFonts w:ascii="Tahoma" w:hAnsi="Tahoma"/>
-                <w:sz w:val="24"/>
-              </w:rPr>
-              <w:t>claim;Draft</w:t>
-            </w:r>
-            <w:proofErr w:type="spellEnd"/>
-            <w:r>
-              <w:rPr>
-                <w:rFonts w:ascii="Tahoma" w:hAnsi="Tahoma"/>
-                <w:sz w:val="24"/>
-              </w:rPr>
-              <w:t xml:space="preserve"> a defense memorandum in tax litigation before an administrative </w:t>
-            </w:r>
-            <w:proofErr w:type="spellStart"/>
-            <w:r>
-              <w:rPr>
-                <w:rFonts w:ascii="Tahoma" w:hAnsi="Tahoma"/>
-                <w:sz w:val="24"/>
-              </w:rPr>
-              <w:t>court;Describe</w:t>
-            </w:r>
-            <w:proofErr w:type="spellEnd"/>
-            <w:r>
-              <w:rPr>
-                <w:rFonts w:ascii="Tahoma" w:hAnsi="Tahoma"/>
-                <w:sz w:val="24"/>
-              </w:rPr>
-              <w:t xml:space="preserve"> and explain the legal regime of amicable settlements in tax litigation (settlement and mediation);Describe and explain the procedure in the case of an amicable </w:t>
-            </w:r>
-            <w:proofErr w:type="spellStart"/>
-            <w:r>
-              <w:rPr>
-                <w:rFonts w:ascii="Tahoma" w:hAnsi="Tahoma"/>
-                <w:sz w:val="24"/>
-              </w:rPr>
-              <w:t>claim;Develop</w:t>
-            </w:r>
-            <w:proofErr w:type="spellEnd"/>
-            <w:r>
-              <w:rPr>
-                <w:rFonts w:ascii="Tahoma" w:hAnsi="Tahoma"/>
-                <w:sz w:val="24"/>
-              </w:rPr>
-              <w:t xml:space="preserve"> a deferral order </w:t>
-            </w:r>
-            <w:proofErr w:type="spellStart"/>
-            <w:r>
-              <w:rPr>
-                <w:rFonts w:ascii="Tahoma" w:hAnsi="Tahoma"/>
-                <w:sz w:val="24"/>
-              </w:rPr>
-              <w:t>project;Fill</w:t>
-            </w:r>
-            <w:proofErr w:type="spellEnd"/>
-            <w:r>
-              <w:rPr>
-                <w:rFonts w:ascii="Tahoma" w:hAnsi="Tahoma"/>
-                <w:sz w:val="24"/>
-              </w:rPr>
-              <w:t xml:space="preserve"> out and analyze tax litigation monitoring tables.</w:t>
+              <w:t>Describe and explain procedures for contentious and amicable disputes before the tax administration;Enumerate and analyze the conditions for approaching the tax administration or the courts in contentious claims;Describe the contentious procedure in its administrative and jurisdictional phases;Describe and analyze the legal regime of payment deferral and stay of execution in tax litigation; Instruct a contentious claim;Draft the instruction note for a contentious claim;Draft the tax administration's response following a contentious claim;Draft a defense memorandum in tax litigation before an administrative court;Describe and explain the legal regime of amicable settlements in tax litigation (settlement and mediation);Describe and explain the procedure in the case of an amicable claim;Develop a deferral order project;Fill out and analyze tax litigation monitoring tables.</w:t>
             </w:r>
           </w:p>
         </w:tc>
@@ -16437,79 +15715,7 @@
                 <w:bCs/>
                 <w:sz w:val="24"/>
               </w:rPr>
-              <w:t xml:space="preserve">Characterize a tax </w:t>
-            </w:r>
-            <w:proofErr w:type="spellStart"/>
-            <w:r>
-              <w:rPr>
-                <w:rFonts w:ascii="Tahoma" w:hAnsi="Tahoma"/>
-                <w:bCs/>
-                <w:sz w:val="24"/>
-              </w:rPr>
-              <w:t>offense;Draft</w:t>
-            </w:r>
-            <w:proofErr w:type="spellEnd"/>
-            <w:r>
-              <w:rPr>
-                <w:rFonts w:ascii="Tahoma" w:hAnsi="Tahoma"/>
-                <w:bCs/>
-                <w:sz w:val="24"/>
-              </w:rPr>
-              <w:t xml:space="preserve"> a </w:t>
-            </w:r>
-            <w:proofErr w:type="spellStart"/>
-            <w:r>
-              <w:rPr>
-                <w:rFonts w:ascii="Tahoma" w:hAnsi="Tahoma"/>
-                <w:bCs/>
-                <w:sz w:val="24"/>
-              </w:rPr>
-              <w:t>complaint;Describe</w:t>
-            </w:r>
-            <w:proofErr w:type="spellEnd"/>
-            <w:r>
-              <w:rPr>
-                <w:rFonts w:ascii="Tahoma" w:hAnsi="Tahoma"/>
-                <w:bCs/>
-                <w:sz w:val="24"/>
-              </w:rPr>
-              <w:t xml:space="preserve"> the different stages of the criminal procedure before the </w:t>
-            </w:r>
-            <w:proofErr w:type="spellStart"/>
-            <w:r>
-              <w:rPr>
-                <w:rFonts w:ascii="Tahoma" w:hAnsi="Tahoma"/>
-                <w:bCs/>
-                <w:sz w:val="24"/>
-              </w:rPr>
-              <w:t>courts;Draft</w:t>
-            </w:r>
-            <w:proofErr w:type="spellEnd"/>
-            <w:r>
-              <w:rPr>
-                <w:rFonts w:ascii="Tahoma" w:hAnsi="Tahoma"/>
-                <w:bCs/>
-                <w:sz w:val="24"/>
-              </w:rPr>
-              <w:t xml:space="preserve"> a report of finding tax </w:t>
-            </w:r>
-            <w:proofErr w:type="spellStart"/>
-            <w:r>
-              <w:rPr>
-                <w:rFonts w:ascii="Tahoma" w:hAnsi="Tahoma"/>
-                <w:bCs/>
-                <w:sz w:val="24"/>
-              </w:rPr>
-              <w:t>offense;Compile</w:t>
-            </w:r>
-            <w:proofErr w:type="spellEnd"/>
-            <w:r>
-              <w:rPr>
-                <w:rFonts w:ascii="Tahoma" w:hAnsi="Tahoma"/>
-                <w:bCs/>
-                <w:sz w:val="24"/>
-              </w:rPr>
-              <w:t xml:space="preserve"> a criminal prosecution file for tax offenses</w:t>
+              <w:t>Characterize a tax offense;Draft a complaint;Describe the different stages of the criminal procedure before the courts;Draft a report of finding tax offense;Compile a criminal prosecution file for tax offenses</w:t>
             </w:r>
             <w:r>
               <w:rPr>
@@ -17491,119 +16697,7 @@
                 <w:rFonts w:ascii="Tahoma" w:hAnsi="Tahoma"/>
                 <w:sz w:val="24"/>
               </w:rPr>
-              <w:t xml:space="preserve">Enumerate and describe the fifteen actions of the BEPS project and implement them in the legislative and regulatory context of </w:t>
-            </w:r>
-            <w:proofErr w:type="spellStart"/>
-            <w:r>
-              <w:rPr>
-                <w:rFonts w:ascii="Tahoma" w:hAnsi="Tahoma"/>
-                <w:sz w:val="24"/>
-              </w:rPr>
-              <w:t>Cameroon;Describe</w:t>
-            </w:r>
-            <w:proofErr w:type="spellEnd"/>
-            <w:r>
-              <w:rPr>
-                <w:rFonts w:ascii="Tahoma" w:hAnsi="Tahoma"/>
-                <w:sz w:val="24"/>
-              </w:rPr>
-              <w:t xml:space="preserve"> the structure and content of an international tax </w:t>
-            </w:r>
-            <w:proofErr w:type="spellStart"/>
-            <w:r>
-              <w:rPr>
-                <w:rFonts w:ascii="Tahoma" w:hAnsi="Tahoma"/>
-                <w:sz w:val="24"/>
-              </w:rPr>
-              <w:t>treaty;Describe</w:t>
-            </w:r>
-            <w:proofErr w:type="spellEnd"/>
-            <w:r>
-              <w:rPr>
-                <w:rFonts w:ascii="Tahoma" w:hAnsi="Tahoma"/>
-                <w:sz w:val="24"/>
-              </w:rPr>
-              <w:t xml:space="preserve"> practical approaches to negotiating an international tax </w:t>
-            </w:r>
-            <w:proofErr w:type="spellStart"/>
-            <w:r>
-              <w:rPr>
-                <w:rFonts w:ascii="Tahoma" w:hAnsi="Tahoma"/>
-                <w:sz w:val="24"/>
-              </w:rPr>
-              <w:t>treaty;Describe</w:t>
-            </w:r>
-            <w:proofErr w:type="spellEnd"/>
-            <w:r>
-              <w:rPr>
-                <w:rFonts w:ascii="Tahoma" w:hAnsi="Tahoma"/>
-                <w:sz w:val="24"/>
-              </w:rPr>
-              <w:t xml:space="preserve"> and explain transfer pricing </w:t>
-            </w:r>
-            <w:proofErr w:type="spellStart"/>
-            <w:r>
-              <w:rPr>
-                <w:rFonts w:ascii="Tahoma" w:hAnsi="Tahoma"/>
-                <w:sz w:val="24"/>
-              </w:rPr>
-              <w:t>mechanisms;Describe</w:t>
-            </w:r>
-            <w:proofErr w:type="spellEnd"/>
-            <w:r>
-              <w:rPr>
-                <w:rFonts w:ascii="Tahoma" w:hAnsi="Tahoma"/>
-                <w:sz w:val="24"/>
-              </w:rPr>
-              <w:t xml:space="preserve"> the different models of tax </w:t>
-            </w:r>
-            <w:proofErr w:type="spellStart"/>
-            <w:r>
-              <w:rPr>
-                <w:rFonts w:ascii="Tahoma" w:hAnsi="Tahoma"/>
-                <w:sz w:val="24"/>
-              </w:rPr>
-              <w:t>treaties;Describe</w:t>
-            </w:r>
-            <w:proofErr w:type="spellEnd"/>
-            <w:r>
-              <w:rPr>
-                <w:rFonts w:ascii="Tahoma" w:hAnsi="Tahoma"/>
-                <w:sz w:val="24"/>
-              </w:rPr>
-              <w:t xml:space="preserve"> Cameroon's treaty </w:t>
-            </w:r>
-            <w:proofErr w:type="spellStart"/>
-            <w:r>
-              <w:rPr>
-                <w:rFonts w:ascii="Tahoma" w:hAnsi="Tahoma"/>
-                <w:sz w:val="24"/>
-              </w:rPr>
-              <w:t>network;Analyze</w:t>
-            </w:r>
-            <w:proofErr w:type="spellEnd"/>
-            <w:r>
-              <w:rPr>
-                <w:rFonts w:ascii="Tahoma" w:hAnsi="Tahoma"/>
-                <w:sz w:val="24"/>
-              </w:rPr>
-              <w:t xml:space="preserve"> and correct transfer pricing policies of a multinational </w:t>
-            </w:r>
-            <w:proofErr w:type="spellStart"/>
-            <w:r>
-              <w:rPr>
-                <w:rFonts w:ascii="Tahoma" w:hAnsi="Tahoma"/>
-                <w:sz w:val="24"/>
-              </w:rPr>
-              <w:t>enterprise;Describe</w:t>
-            </w:r>
-            <w:proofErr w:type="spellEnd"/>
-            <w:r>
-              <w:rPr>
-                <w:rFonts w:ascii="Tahoma" w:hAnsi="Tahoma"/>
-                <w:sz w:val="24"/>
-              </w:rPr>
-              <w:t xml:space="preserve"> the tax harmonization process in the CEMAC zone and apply it.</w:t>
+              <w:t>Enumerate and describe the fifteen actions of the BEPS project and implement them in the legislative and regulatory context of Cameroon;Describe the structure and content of an international tax treaty;Describe practical approaches to negotiating an international tax treaty;Describe and explain transfer pricing mechanisms;Describe the different models of tax treaties;Describe Cameroon's treaty network;Analyze and correct transfer pricing policies of a multinational enterprise;Describe the tax harmonization process in the CEMAC zone and apply it.</w:t>
             </w:r>
           </w:p>
         </w:tc>

</xml_diff>